<commit_message>
CR unsubmit - resubmit
</commit_message>
<xml_diff>
--- a/draft/CR Online_Supporting_Information.docx
+++ b/draft/CR Online_Supporting_Information.docx
@@ -737,6 +737,10 @@
         <w:sectPr>
           <w:headerReference w:type="even" r:id="rId6"/>
           <w:headerReference w:type="default" r:id="rId7"/>
+          <w:footerReference w:type="even" r:id="rId8"/>
+          <w:footerReference w:type="default" r:id="rId9"/>
+          <w:headerReference w:type="first" r:id="rId10"/>
+          <w:footerReference w:type="first" r:id="rId11"/>
           <w:pgSz w:w="12240" w:h="15840" w:code="1"/>
           <w:pgMar w:top="1440" w:right="1440" w:bottom="1440" w:left="1272" w:header="720" w:footer="720" w:gutter="0"/>
           <w:cols w:space="720"/>
@@ -798,8 +802,6 @@
         </w:rPr>
         <w:t>previous communication</w:t>
       </w:r>
-      <w:bookmarkStart w:id="1" w:name="_GoBack"/>
-      <w:bookmarkEnd w:id="1"/>
       <w:r>
         <w:rPr>
           <w:rFonts w:eastAsia="Times New Roman"/>
@@ -18250,7 +18252,7 @@
                     <pic:cNvPicPr/>
                   </pic:nvPicPr>
                   <pic:blipFill rotWithShape="1">
-                    <a:blip r:embed="rId8">
+                    <a:blip r:embed="rId12">
                       <a:extLst>
                         <a:ext uri="{28A0092B-C50C-407E-A947-70E740481C1C}">
                           <a14:useLocalDpi xmlns:a14="http://schemas.microsoft.com/office/drawing/2010/main"/>
@@ -29593,7 +29595,7 @@
                     </pic:cNvPicPr>
                   </pic:nvPicPr>
                   <pic:blipFill>
-                    <a:blip r:embed="rId9">
+                    <a:blip r:embed="rId13">
                       <a:extLst>
                         <a:ext uri="{28A0092B-C50C-407E-A947-70E740481C1C}">
                           <a14:useLocalDpi xmlns:a14="http://schemas.microsoft.com/office/drawing/2010/main"/>
@@ -29800,7 +29802,7 @@
                     </pic:cNvPicPr>
                   </pic:nvPicPr>
                   <pic:blipFill>
-                    <a:blip r:embed="rId10">
+                    <a:blip r:embed="rId14">
                       <a:extLst>
                         <a:ext uri="{28A0092B-C50C-407E-A947-70E740481C1C}">
                           <a14:useLocalDpi xmlns:a14="http://schemas.microsoft.com/office/drawing/2010/main"/>
@@ -29893,6 +29895,36 @@
     </w:p>
   </w:endnote>
 </w:endnotes>
+</file>
+
+<file path=word/footer1.xml><?xml version="1.0" encoding="utf-8"?>
+<w:ftr xmlns:wpc="http://schemas.microsoft.com/office/word/2010/wordprocessingCanvas" xmlns:mo="http://schemas.microsoft.com/office/mac/office/2008/main" xmlns:mc="http://schemas.openxmlformats.org/markup-compatibility/2006" xmlns:mv="urn:schemas-microsoft-com:mac:vml" xmlns:o="urn:schemas-microsoft-com:office:office" xmlns:r="http://schemas.openxmlformats.org/officeDocument/2006/relationships" xmlns:m="http://schemas.openxmlformats.org/officeDocument/2006/math" xmlns:v="urn:schemas-microsoft-com:vml" xmlns:wp14="http://schemas.microsoft.com/office/word/2010/wordprocessingDrawing" xmlns:wp="http://schemas.openxmlformats.org/drawingml/2006/wordprocessingDrawing" xmlns:w10="urn:schemas-microsoft-com:office:word" xmlns:w="http://schemas.openxmlformats.org/wordprocessingml/2006/main" xmlns:w14="http://schemas.microsoft.com/office/word/2010/wordml" xmlns:w15="http://schemas.microsoft.com/office/word/2012/wordml" xmlns:wpg="http://schemas.microsoft.com/office/word/2010/wordprocessingGroup" xmlns:wpi="http://schemas.microsoft.com/office/word/2010/wordprocessingInk" xmlns:wne="http://schemas.microsoft.com/office/word/2006/wordml" xmlns:wps="http://schemas.microsoft.com/office/word/2010/wordprocessingShape" mc:Ignorable="w14 w15 wp14">
+  <w:p>
+    <w:pPr>
+      <w:pStyle w:val="Footer"/>
+    </w:pPr>
+  </w:p>
+</w:ftr>
+</file>
+
+<file path=word/footer2.xml><?xml version="1.0" encoding="utf-8"?>
+<w:ftr xmlns:wpc="http://schemas.microsoft.com/office/word/2010/wordprocessingCanvas" xmlns:mo="http://schemas.microsoft.com/office/mac/office/2008/main" xmlns:mc="http://schemas.openxmlformats.org/markup-compatibility/2006" xmlns:mv="urn:schemas-microsoft-com:mac:vml" xmlns:o="urn:schemas-microsoft-com:office:office" xmlns:r="http://schemas.openxmlformats.org/officeDocument/2006/relationships" xmlns:m="http://schemas.openxmlformats.org/officeDocument/2006/math" xmlns:v="urn:schemas-microsoft-com:vml" xmlns:wp14="http://schemas.microsoft.com/office/word/2010/wordprocessingDrawing" xmlns:wp="http://schemas.openxmlformats.org/drawingml/2006/wordprocessingDrawing" xmlns:w10="urn:schemas-microsoft-com:office:word" xmlns:w="http://schemas.openxmlformats.org/wordprocessingml/2006/main" xmlns:w14="http://schemas.microsoft.com/office/word/2010/wordml" xmlns:w15="http://schemas.microsoft.com/office/word/2012/wordml" xmlns:wpg="http://schemas.microsoft.com/office/word/2010/wordprocessingGroup" xmlns:wpi="http://schemas.microsoft.com/office/word/2010/wordprocessingInk" xmlns:wne="http://schemas.microsoft.com/office/word/2006/wordml" xmlns:wps="http://schemas.microsoft.com/office/word/2010/wordprocessingShape" mc:Ignorable="w14 w15 wp14">
+  <w:p>
+    <w:pPr>
+      <w:pStyle w:val="Footer"/>
+    </w:pPr>
+  </w:p>
+</w:ftr>
+</file>
+
+<file path=word/footer3.xml><?xml version="1.0" encoding="utf-8"?>
+<w:ftr xmlns:wpc="http://schemas.microsoft.com/office/word/2010/wordprocessingCanvas" xmlns:mo="http://schemas.microsoft.com/office/mac/office/2008/main" xmlns:mc="http://schemas.openxmlformats.org/markup-compatibility/2006" xmlns:mv="urn:schemas-microsoft-com:mac:vml" xmlns:o="urn:schemas-microsoft-com:office:office" xmlns:r="http://schemas.openxmlformats.org/officeDocument/2006/relationships" xmlns:m="http://schemas.openxmlformats.org/officeDocument/2006/math" xmlns:v="urn:schemas-microsoft-com:vml" xmlns:wp14="http://schemas.microsoft.com/office/word/2010/wordprocessingDrawing" xmlns:wp="http://schemas.openxmlformats.org/drawingml/2006/wordprocessingDrawing" xmlns:w10="urn:schemas-microsoft-com:office:word" xmlns:w="http://schemas.openxmlformats.org/wordprocessingml/2006/main" xmlns:w14="http://schemas.microsoft.com/office/word/2010/wordml" xmlns:w15="http://schemas.microsoft.com/office/word/2012/wordml" xmlns:wpg="http://schemas.microsoft.com/office/word/2010/wordprocessingGroup" xmlns:wpi="http://schemas.microsoft.com/office/word/2010/wordprocessingInk" xmlns:wne="http://schemas.microsoft.com/office/word/2006/wordml" xmlns:wps="http://schemas.microsoft.com/office/word/2010/wordprocessingShape" mc:Ignorable="w14 w15 wp14">
+  <w:p>
+    <w:pPr>
+      <w:pStyle w:val="Footer"/>
+    </w:pPr>
+  </w:p>
+</w:ftr>
 </file>
 
 <file path=word/footnotes.xml><?xml version="1.0" encoding="utf-8"?>
@@ -30000,8 +30032,30 @@
       <w:ind w:right="360"/>
     </w:pPr>
     <w:r>
-      <w:t>Supporting Information to “The Dynamics of Message Exposure Online in Political Discussion Forums”</w:t>
+      <w:t>Supporting Information to “</w:t>
     </w:r>
+    <w:r>
+      <w:rPr>
+        <w:rFonts w:eastAsia="Times New Roman"/>
+        <w:lang w:val="en-GB"/>
+      </w:rPr>
+      <w:t>The Dynamics of Message Selection in Online Political Discussion Forums</w:t>
+    </w:r>
+    <w:bookmarkStart w:id="1" w:name="_GoBack"/>
+    <w:bookmarkEnd w:id="1"/>
+    <w:r>
+      <w:t>”</w:t>
+    </w:r>
+  </w:p>
+</w:hdr>
+</file>
+
+<file path=word/header3.xml><?xml version="1.0" encoding="utf-8"?>
+<w:hdr xmlns:wpc="http://schemas.microsoft.com/office/word/2010/wordprocessingCanvas" xmlns:mo="http://schemas.microsoft.com/office/mac/office/2008/main" xmlns:mc="http://schemas.openxmlformats.org/markup-compatibility/2006" xmlns:mv="urn:schemas-microsoft-com:mac:vml" xmlns:o="urn:schemas-microsoft-com:office:office" xmlns:r="http://schemas.openxmlformats.org/officeDocument/2006/relationships" xmlns:m="http://schemas.openxmlformats.org/officeDocument/2006/math" xmlns:v="urn:schemas-microsoft-com:vml" xmlns:wp14="http://schemas.microsoft.com/office/word/2010/wordprocessingDrawing" xmlns:wp="http://schemas.openxmlformats.org/drawingml/2006/wordprocessingDrawing" xmlns:w10="urn:schemas-microsoft-com:office:word" xmlns:w="http://schemas.openxmlformats.org/wordprocessingml/2006/main" xmlns:w14="http://schemas.microsoft.com/office/word/2010/wordml" xmlns:w15="http://schemas.microsoft.com/office/word/2012/wordml" xmlns:wpg="http://schemas.microsoft.com/office/word/2010/wordprocessingGroup" xmlns:wpi="http://schemas.microsoft.com/office/word/2010/wordprocessingInk" xmlns:wne="http://schemas.microsoft.com/office/word/2006/wordml" xmlns:wps="http://schemas.microsoft.com/office/word/2010/wordprocessingShape" mc:Ignorable="w14 w15 wp14">
+  <w:p>
+    <w:pPr>
+      <w:pStyle w:val="Header"/>
+    </w:pPr>
   </w:p>
 </w:hdr>
 </file>

</xml_diff>